<commit_message>
done lab 4 TISD (I think so)
</commit_message>
<xml_diff>
--- a/TISD/Lav_04_var25/Отчёт4.docx
+++ b/TISD/Lav_04_var25/Отчёт4.docx
@@ -847,7 +847,10 @@
         <w:t xml:space="preserve"> до </w:t>
       </w:r>
       <w:r>
-        <w:t>50000</w:t>
+        <w:t>1</w:t>
+      </w:r>
+      <w:r>
+        <w:t>0000</w:t>
       </w:r>
       <w:r>
         <w:t xml:space="preserve"> (для ввода</w:t>
@@ -856,10 +859,7 @@
         <w:t xml:space="preserve"> </w:t>
       </w:r>
       <w:r>
-        <w:t>количества итераций для тестов на время выполнения программы</w:t>
-      </w:r>
-      <w:r>
-        <w:t>)</w:t>
+        <w:t>количества итераций для тестов на время выполнения программы)</w:t>
       </w:r>
     </w:p>
     <w:p>
@@ -873,16 +873,7 @@
         <w:t xml:space="preserve">) </w:t>
       </w:r>
       <w:r>
-        <w:t xml:space="preserve">Целое число </w:t>
-      </w:r>
-      <w:r>
-        <w:t>(для ввода</w:t>
-      </w:r>
-      <w:r>
-        <w:t xml:space="preserve"> кол-ва элементов в стеке для оценки объёма занимаемой памяти разными структурами данных</w:t>
-      </w:r>
-      <w:r>
-        <w:t>)</w:t>
+        <w:t>Целое число (для ввода кол-ва элементов в стеке для оценки объёма занимаемой памяти разными структурами данных)</w:t>
       </w:r>
     </w:p>
     <w:p>
@@ -918,10 +909,7 @@
         <w:t xml:space="preserve"> </w:t>
       </w:r>
       <w:r>
-        <w:t>и</w:t>
-      </w:r>
-      <w:r>
-        <w:t xml:space="preserve"> </w:t>
+        <w:t xml:space="preserve">и </w:t>
       </w:r>
       <w:proofErr w:type="spellStart"/>
       <w:r>
@@ -1297,13 +1285,7 @@
         <w:t xml:space="preserve"> – </w:t>
       </w:r>
       <w:r>
-        <w:t>В</w:t>
-      </w:r>
-      <w:r>
-        <w:t>ы</w:t>
-      </w:r>
-      <w:r>
-        <w:t>водит стек в виде массива</w:t>
+        <w:t>Выводит стек в виде массива</w:t>
       </w:r>
     </w:p>
     <w:p>
@@ -1325,13 +1307,7 @@
         <w:t xml:space="preserve"> – </w:t>
       </w:r>
       <w:r>
-        <w:t xml:space="preserve">Удаляет элемент из стека </w:t>
-      </w:r>
-      <w:r>
-        <w:t>в виде массива</w:t>
-      </w:r>
-      <w:r>
-        <w:t>, а также печатает его.</w:t>
+        <w:t>Удаляет элемент из стека в виде массива, а также печатает его.</w:t>
       </w:r>
     </w:p>
     <w:p>
@@ -1342,10 +1318,7 @@
         <w:t xml:space="preserve"> – </w:t>
       </w:r>
       <w:r>
-        <w:t xml:space="preserve">Выводит информацию о стеке </w:t>
-      </w:r>
-      <w:r>
-        <w:t>в виде массива</w:t>
+        <w:t>Выводит информацию о стеке в виде массива</w:t>
       </w:r>
     </w:p>
     <w:p>
@@ -1356,10 +1329,7 @@
         <w:t xml:space="preserve"> – </w:t>
       </w:r>
       <w:r>
-        <w:t xml:space="preserve">Проверяет правильность расставленных скобок в стеке </w:t>
-      </w:r>
-      <w:r>
-        <w:t>в виде массива</w:t>
+        <w:t>Проверяет правильность расставленных скобок в стеке в виде массива</w:t>
       </w:r>
     </w:p>
     <w:p>
@@ -1370,10 +1340,7 @@
         <w:t xml:space="preserve"> – </w:t>
       </w:r>
       <w:r>
-        <w:t xml:space="preserve">Вводит стек в виде </w:t>
-      </w:r>
-      <w:r>
-        <w:t>списка</w:t>
+        <w:t>Вводит стек в виде списка</w:t>
       </w:r>
     </w:p>
     <w:p>
@@ -1451,19 +1418,63 @@
     </w:p>
     <w:p>
       <w:r>
-        <w:t>1</w:t>
-      </w:r>
-      <w:r>
-        <w:t xml:space="preserve">4 </w:t>
-      </w:r>
-      <w:r>
-        <w:t xml:space="preserve">– Выводит </w:t>
-      </w:r>
-      <w:r>
-        <w:t>объёмы занимаемой памяти</w:t>
-      </w:r>
-      <w:r>
-        <w:t xml:space="preserve"> для стеков разных видов</w:t>
+        <w:t>14 – Выводит объёмы занимаемой памяти для стеков разных видов</w:t>
+      </w:r>
+    </w:p>
+    <w:p>
+      <w:r>
+        <w:t>Для проверки правильности</w:t>
+      </w:r>
+      <w:r>
+        <w:t xml:space="preserve"> расстановки скобок </w:t>
+      </w:r>
+      <w:r>
+        <w:t>в выражении, алгоритм аналогичен для обоих видов стеков</w:t>
+      </w:r>
+      <w:r>
+        <w:t xml:space="preserve">: </w:t>
+      </w:r>
+      <w:r>
+        <w:t xml:space="preserve">если идти с конца то, </w:t>
+      </w:r>
+      <w:r>
+        <w:t>когда мы</w:t>
+      </w:r>
+      <w:r>
+        <w:t xml:space="preserve"> встречаем закрывающую скобку</w:t>
+      </w:r>
+      <w:r>
+        <w:t xml:space="preserve"> мы должны добавить её в очередь (стек). Когда же встречаем открывающую скобку, то проверяем верхнюю скобку в очереди – если они </w:t>
+      </w:r>
+      <w:r>
+        <w:t>совпадают,</w:t>
+      </w:r>
+      <w:r>
+        <w:t xml:space="preserve"> то удаляем её из стека и идём дальше</w:t>
+      </w:r>
+      <w:r>
+        <w:t>, иначе сразу говорим, что скобки расставлены ошибочно</w:t>
+      </w:r>
+      <w:r>
+        <w:t xml:space="preserve">. </w:t>
+      </w:r>
+      <w:r>
+        <w:t>Если,</w:t>
+      </w:r>
+      <w:r>
+        <w:t xml:space="preserve"> встретив открывающую скобку очередь пуста – значит можно сразу </w:t>
+      </w:r>
+      <w:r>
+        <w:t>сказать,</w:t>
+      </w:r>
+      <w:r>
+        <w:t xml:space="preserve"> что скобки расставлены не верно. Пройдясь по всему выражению, проверяем – пуста ли наша очередь закрывающих скобок, если </w:t>
+      </w:r>
+      <w:r>
+        <w:t>нет,</w:t>
+      </w:r>
+      <w:r>
+        <w:t xml:space="preserve"> то значит ошибка. В ином случае скобки расставлены верно.</w:t>
       </w:r>
     </w:p>
     <w:p>
@@ -1551,6 +1562,7 @@
         <w:pStyle w:val="3"/>
       </w:pPr>
       <w:r>
+        <w:lastRenderedPageBreak/>
         <w:t>Некорректный ввод</w:t>
       </w:r>
       <w:r>
@@ -1698,64 +1710,12 @@
     <w:p>
       <w:pPr>
         <w:pStyle w:val="a3"/>
-        <w:ind w:left="720"/>
-        <w:rPr>
-          <w:lang w:val="en-US"/>
-        </w:rPr>
-      </w:pPr>
-    </w:p>
-    <w:p>
-      <w:pPr>
-        <w:pStyle w:val="a3"/>
-        <w:ind w:left="720"/>
-        <w:rPr>
-          <w:lang w:val="en-US"/>
-        </w:rPr>
-      </w:pPr>
-    </w:p>
-    <w:p>
-      <w:pPr>
-        <w:pStyle w:val="a3"/>
-        <w:ind w:left="720"/>
-        <w:rPr>
-          <w:lang w:val="en-US"/>
-        </w:rPr>
-      </w:pPr>
-    </w:p>
-    <w:p>
-      <w:pPr>
-        <w:pStyle w:val="a3"/>
-        <w:ind w:left="720"/>
-        <w:rPr>
-          <w:lang w:val="en-US"/>
-        </w:rPr>
-      </w:pPr>
-    </w:p>
-    <w:p>
-      <w:pPr>
-        <w:pStyle w:val="a3"/>
-        <w:ind w:left="720"/>
-        <w:rPr>
-          <w:lang w:val="en-US"/>
-        </w:rPr>
-      </w:pPr>
-    </w:p>
-    <w:p>
-      <w:pPr>
-        <w:pStyle w:val="a3"/>
-        <w:ind w:left="720"/>
-      </w:pPr>
-    </w:p>
-    <w:p>
-      <w:pPr>
-        <w:pStyle w:val="a3"/>
         <w:numPr>
           <w:ilvl w:val="0"/>
           <w:numId w:val="21"/>
         </w:numPr>
       </w:pPr>
       <w:r>
-        <w:lastRenderedPageBreak/>
         <w:t xml:space="preserve">Команда </w:t>
       </w:r>
       <w:r>
@@ -2463,9 +2423,22 @@
     </w:p>
     <w:p>
       <w:pPr>
+        <w:pStyle w:val="a3"/>
+        <w:ind w:left="720"/>
+      </w:pPr>
+    </w:p>
+    <w:p>
+      <w:pPr>
+        <w:pStyle w:val="a3"/>
+        <w:ind w:left="720"/>
+      </w:pPr>
+    </w:p>
+    <w:p>
+      <w:pPr>
         <w:pStyle w:val="1"/>
       </w:pPr>
       <w:r>
+        <w:lastRenderedPageBreak/>
         <w:t>Оценка эффективности</w:t>
       </w:r>
     </w:p>
@@ -2477,7 +2450,79 @@
         <w:t>Память</w:t>
       </w:r>
     </w:p>
-    <w:p/>
+    <w:p>
+      <w:r>
+        <w:rPr>
+          <w:noProof/>
+          <w:lang w:eastAsia="ru-RU"/>
+        </w:rPr>
+        <w:drawing>
+          <wp:inline distT="0" distB="0" distL="0" distR="0">
+            <wp:extent cx="3262630" cy="654685"/>
+            <wp:effectExtent l="0" t="0" r="0" b="0"/>
+            <wp:docPr id="4" name="Рисунок 4"/>
+            <wp:cNvGraphicFramePr>
+              <a:graphicFrameLocks xmlns:a="http://schemas.openxmlformats.org/drawingml/2006/main" noChangeAspect="1"/>
+            </wp:cNvGraphicFramePr>
+            <a:graphic xmlns:a="http://schemas.openxmlformats.org/drawingml/2006/main">
+              <a:graphicData uri="http://schemas.openxmlformats.org/drawingml/2006/picture">
+                <pic:pic xmlns:pic="http://schemas.openxmlformats.org/drawingml/2006/picture">
+                  <pic:nvPicPr>
+                    <pic:cNvPr id="0" name="Picture 3"/>
+                    <pic:cNvPicPr>
+                      <a:picLocks noChangeAspect="1" noChangeArrowheads="1"/>
+                    </pic:cNvPicPr>
+                  </pic:nvPicPr>
+                  <pic:blipFill>
+                    <a:blip r:embed="rId22">
+                      <a:extLst>
+                        <a:ext uri="{28A0092B-C50C-407E-A947-70E740481C1C}">
+                          <a14:useLocalDpi xmlns:a14="http://schemas.microsoft.com/office/drawing/2010/main" val="0"/>
+                        </a:ext>
+                      </a:extLst>
+                    </a:blip>
+                    <a:srcRect/>
+                    <a:stretch>
+                      <a:fillRect/>
+                    </a:stretch>
+                  </pic:blipFill>
+                  <pic:spPr bwMode="auto">
+                    <a:xfrm>
+                      <a:off x="0" y="0"/>
+                      <a:ext cx="3262630" cy="654685"/>
+                    </a:xfrm>
+                    <a:prstGeom prst="rect">
+                      <a:avLst/>
+                    </a:prstGeom>
+                    <a:noFill/>
+                    <a:ln>
+                      <a:noFill/>
+                    </a:ln>
+                  </pic:spPr>
+                </pic:pic>
+              </a:graphicData>
+            </a:graphic>
+          </wp:inline>
+        </w:drawing>
+      </w:r>
+    </w:p>
+    <w:p>
+      <w:r>
+        <w:t>Поскольку для каждого элемента стека в виде списка требуется указатель на предыдущий элемент, а самими элементами стека являются символы – логично что размер стек в виде массива выигрывает по памяти</w:t>
+      </w:r>
+      <w:r>
+        <w:t xml:space="preserve"> примерно</w:t>
+      </w:r>
+      <w:r>
+        <w:t xml:space="preserve"> в </w:t>
+      </w:r>
+      <w:r>
+        <w:t xml:space="preserve">9 </w:t>
+      </w:r>
+      <w:r>
+        <w:t>раз.</w:t>
+      </w:r>
+    </w:p>
     <w:p>
       <w:pPr>
         <w:pStyle w:val="2"/>
@@ -2486,15 +2531,72 @@
         <w:t>Эффективность</w:t>
       </w:r>
     </w:p>
-    <w:p/>
-    <w:p/>
-    <w:p/>
+    <w:p>
+      <w:r>
+        <w:rPr>
+          <w:noProof/>
+          <w:lang w:eastAsia="ru-RU"/>
+        </w:rPr>
+        <w:drawing>
+          <wp:inline distT="0" distB="0" distL="0" distR="0">
+            <wp:extent cx="4904740" cy="2473325"/>
+            <wp:effectExtent l="0" t="0" r="0" b="3175"/>
+            <wp:docPr id="1" name="Рисунок 1"/>
+            <wp:cNvGraphicFramePr>
+              <a:graphicFrameLocks xmlns:a="http://schemas.openxmlformats.org/drawingml/2006/main" noChangeAspect="1"/>
+            </wp:cNvGraphicFramePr>
+            <a:graphic xmlns:a="http://schemas.openxmlformats.org/drawingml/2006/main">
+              <a:graphicData uri="http://schemas.openxmlformats.org/drawingml/2006/picture">
+                <pic:pic xmlns:pic="http://schemas.openxmlformats.org/drawingml/2006/picture">
+                  <pic:nvPicPr>
+                    <pic:cNvPr id="0" name="Picture 1"/>
+                    <pic:cNvPicPr>
+                      <a:picLocks noChangeAspect="1" noChangeArrowheads="1"/>
+                    </pic:cNvPicPr>
+                  </pic:nvPicPr>
+                  <pic:blipFill>
+                    <a:blip r:embed="rId23">
+                      <a:extLst>
+                        <a:ext uri="{28A0092B-C50C-407E-A947-70E740481C1C}">
+                          <a14:useLocalDpi xmlns:a14="http://schemas.microsoft.com/office/drawing/2010/main" val="0"/>
+                        </a:ext>
+                      </a:extLst>
+                    </a:blip>
+                    <a:srcRect/>
+                    <a:stretch>
+                      <a:fillRect/>
+                    </a:stretch>
+                  </pic:blipFill>
+                  <pic:spPr bwMode="auto">
+                    <a:xfrm>
+                      <a:off x="0" y="0"/>
+                      <a:ext cx="4904740" cy="2473325"/>
+                    </a:xfrm>
+                    <a:prstGeom prst="rect">
+                      <a:avLst/>
+                    </a:prstGeom>
+                    <a:noFill/>
+                    <a:ln>
+                      <a:noFill/>
+                    </a:ln>
+                  </pic:spPr>
+                </pic:pic>
+              </a:graphicData>
+            </a:graphic>
+          </wp:inline>
+        </w:drawing>
+      </w:r>
+    </w:p>
+    <w:p>
+      <w:r>
+        <w:t>Как видим по эффективности, в моём случае, стек в виде массива тоже переигрывает стек в виде списка, особенна видна разница при освобождении памяти, т.к. массив освобождается весь сразу, а по списку нужно пройтись, освобождая каждый элемент отдельно.</w:t>
+      </w:r>
+    </w:p>
     <w:p>
       <w:pPr>
         <w:pStyle w:val="1"/>
       </w:pPr>
       <w:r>
-        <w:lastRenderedPageBreak/>
         <w:t>Контрольные вопросы</w:t>
       </w:r>
     </w:p>
@@ -2530,8 +2632,40 @@
       </w:r>
     </w:p>
     <w:p>
-      <w:r>
-        <w:t>Стек – структура данных, в которой можно обрабатывать только последний добавленный элемент (верхний элемент). На стек действует правило LIFO — последним пришел, первым вышел.</w:t>
+      <w:pPr>
+        <w:rPr>
+          <w:lang w:val="en-US"/>
+        </w:rPr>
+      </w:pPr>
+      <w:r>
+        <w:t>Стек – структура данных, в которой можно обрабатывать только последний добавленный элемент (верхний элеме</w:t>
+      </w:r>
+      <w:r>
+        <w:t xml:space="preserve">нт). На стек действует правило </w:t>
+      </w:r>
+      <w:r>
+        <w:rPr>
+          <w:lang w:val="en-US"/>
+        </w:rPr>
+        <w:t>F</w:t>
+      </w:r>
+      <w:r>
+        <w:t>I</w:t>
+      </w:r>
+      <w:r>
+        <w:rPr>
+          <w:lang w:val="en-US"/>
+        </w:rPr>
+        <w:t>L</w:t>
+      </w:r>
+      <w:r>
+        <w:t>O —</w:t>
+      </w:r>
+      <w:r>
+        <w:rPr>
+          <w:lang w:val="en-US"/>
+        </w:rPr>
+        <w:t xml:space="preserve"> first in, last out.</w:t>
       </w:r>
     </w:p>
     <w:p>
@@ -2562,7 +2696,34 @@
         <w:t xml:space="preserve"> </w:t>
       </w:r>
       <w:r>
-        <w:t>При хранении стека с помощью списка, то память всегда выделяется в куче. При хранении с помощью массива, память выделяется либо в куче, либо на стеке (в зависимости от того, динамический массив или статический). Для каждого элемента стека, реализованного списком, выделяется на 4 или 8 байт (на большинстве современных ПК) больше, чем для элемента массива. Эти дополнительные байты занимает указатель на следующий элемент списка. Размер указателя (4 или 8 байт) зависит от архитектуры.</w:t>
+        <w:t>При хр</w:t>
+      </w:r>
+      <w:r>
+        <w:t>анении стека с помощью списка</w:t>
+      </w:r>
+      <w:r>
+        <w:t xml:space="preserve"> память всегда выделяется в куче. При хранении с помощью массива, память выделяется либо в куче, </w:t>
+      </w:r>
+      <w:r>
+        <w:lastRenderedPageBreak/>
+        <w:t>либо на стеке (в зависимости от того, динамический массив или статический). Для каждого элемента стека, реализованного списком, выделяется на 4 или 8 байт (на большинстве современных ПК) больше, чем для элемента массива. Эти дополнительные байты занимает указате</w:t>
+      </w:r>
+      <w:r>
+        <w:t>ль на следующий элемент списка.</w:t>
+      </w:r>
+      <w:r>
+        <w:t xml:space="preserve"> </w:t>
+      </w:r>
+      <w:r>
+        <w:t xml:space="preserve">Но не стоит </w:t>
+      </w:r>
+      <w:proofErr w:type="gramStart"/>
+      <w:r>
+        <w:t>забывать</w:t>
+      </w:r>
+      <w:proofErr w:type="gramEnd"/>
+      <w:r>
+        <w:t xml:space="preserve"> что для хранения стека в виде динамического массива также необходимо хранить указатель на его начало и его верхушку.</w:t>
       </w:r>
     </w:p>
     <w:p>
@@ -2600,13 +2761,23 @@
       <w:r>
         <w:t xml:space="preserve">При хранении стека связанным списком, верхний элемент </w:t>
       </w:r>
-      <w:proofErr w:type="gramStart"/>
-      <w:r>
-        <w:t>удаляется  освобождением</w:t>
-      </w:r>
-      <w:proofErr w:type="gramEnd"/>
-      <w:r>
-        <w:t xml:space="preserve"> памяти для него и смещением указателя, указывающего на начало стека. При удалении из стека, реализованного массивом, смещается лишь указатель на вершину стека.</w:t>
+      <w:r>
+        <w:t>удаляется освобождением</w:t>
+      </w:r>
+      <w:r>
+        <w:t xml:space="preserve"> памяти для него и смещением указателя</w:t>
+      </w:r>
+      <w:r>
+        <w:t xml:space="preserve"> </w:t>
+      </w:r>
+      <w:r>
+        <w:t>на пре</w:t>
+      </w:r>
+      <w:r>
+        <w:t>дыдущий элемент</w:t>
+      </w:r>
+      <w:r>
+        <w:t>. При удалении из стека, реализованного массивом, смещается лишь указатель на вершину стека.</w:t>
       </w:r>
     </w:p>
     <w:p>
@@ -2637,11 +2808,6 @@
         <w:t>Элементы стека уничтожаются, так как каждый раз достается верхний элемент стека.</w:t>
       </w:r>
     </w:p>
-    <w:p/>
-    <w:p/>
-    <w:p/>
-    <w:p/>
-    <w:p/>
     <w:p>
       <w:pPr>
         <w:rPr>
@@ -2658,7 +2824,6 @@
           <w:sz w:val="36"/>
           <w:szCs w:val="26"/>
         </w:rPr>
-        <w:lastRenderedPageBreak/>
         <w:t>5</w:t>
       </w:r>
       <w:r>
@@ -2685,21 +2850,73 @@
     </w:p>
     <w:p>
       <w:r>
-        <w:t>Реализовывать стек эффективнее с помощью массива. Он выигрывает как во времени обработки, так и в количестве занимаемой памяти (в классическом случае). Вариант хранения списка может выигрывать только в том случае, если стек реализован статическим массивом. В этом случае, память для списка ограничена размером оперативной памяти (так как память выделяется в куче), а память для статического массива ограничена размером стека.</w:t>
-      </w:r>
-    </w:p>
-    <w:p>
-      <w:pPr>
-        <w:pStyle w:val="1"/>
-      </w:pPr>
-      <w:r>
-        <w:t>Вывод</w:t>
-      </w:r>
-    </w:p>
-    <w:p>
+        <w:t>Реализовывать стек эффективнее с помощью</w:t>
+      </w:r>
+      <w:r>
+        <w:t xml:space="preserve"> динамического</w:t>
+      </w:r>
+      <w:r>
+        <w:t xml:space="preserve"> массива. Он выигрывает как п</w:t>
+      </w:r>
+      <w:r>
+        <w:t xml:space="preserve">о времени обработки, так и </w:t>
+      </w:r>
+      <w:r>
+        <w:t>по</w:t>
+      </w:r>
+      <w:r>
+        <w:t xml:space="preserve"> количеств</w:t>
+      </w:r>
+      <w:r>
+        <w:t>у</w:t>
+      </w:r>
+      <w:r>
+        <w:t xml:space="preserve"> занимаемой памяти (в </w:t>
+      </w:r>
+      <w:r>
+        <w:t>моём</w:t>
+      </w:r>
+      <w:r>
+        <w:t xml:space="preserve"> случае). </w:t>
+      </w:r>
       <w:bookmarkStart w:id="0" w:name="_GoBack"/>
       <w:bookmarkEnd w:id="0"/>
     </w:p>
+    <w:p>
+      <w:pPr>
+        <w:pStyle w:val="1"/>
+      </w:pPr>
+      <w:r>
+        <w:t>Вывод</w:t>
+      </w:r>
+    </w:p>
+    <w:p>
+      <w:r>
+        <w:t xml:space="preserve">Стек реализованный в виде массива, выигрывает у стека сделанного в виде списка как по памяти, так и по эффективности. </w:t>
+      </w:r>
+      <w:r>
+        <w:t>Вариант хранения списка может выигрывать только в том случае, если стек реализован статическим массивом. В этом случае, память для списка ограничена размером оперативной памяти (так как память выделяется в куче), а память для статического массива ограничена размером стека.</w:t>
+      </w:r>
+      <w:r>
+        <w:t xml:space="preserve"> </w:t>
+      </w:r>
+      <w:r>
+        <w:t>Поэтому</w:t>
+      </w:r>
+      <w:r>
+        <w:t xml:space="preserve"> </w:t>
+      </w:r>
+      <w:r>
+        <w:t xml:space="preserve">если нужно реализовать такую структуру данных как стек, то лучше использовать </w:t>
+      </w:r>
+      <w:r>
+        <w:t xml:space="preserve">динамический </w:t>
+      </w:r>
+      <w:r>
+        <w:t>массив, а не связанный список.</w:t>
+      </w:r>
+    </w:p>
+    <w:p/>
     <w:sectPr>
       <w:pgSz w:w="11906" w:h="16838"/>
       <w:pgMar w:top="720" w:right="720" w:bottom="720" w:left="720" w:header="708" w:footer="708" w:gutter="0"/>
@@ -6666,7 +6883,7 @@
 </file>
 
 <file path=customXml/itemProps1.xml><?xml version="1.0" encoding="utf-8"?>
-<ds:datastoreItem xmlns:ds="http://schemas.openxmlformats.org/officeDocument/2006/customXml" ds:itemID="{97B35193-7634-4E19-910E-64217FD960FD}">
+<ds:datastoreItem xmlns:ds="http://schemas.openxmlformats.org/officeDocument/2006/customXml" ds:itemID="{581EBACC-C374-4452-AFD2-C210EF9761E3}">
   <ds:schemaRefs>
     <ds:schemaRef ds:uri="http://schemas.openxmlformats.org/officeDocument/2006/bibliography"/>
   </ds:schemaRefs>

</xml_diff>